<commit_message>
Changes added to workload file
</commit_message>
<xml_diff>
--- a/8-11_T01/8-11_T01_DS_Project.docx
+++ b/8-11_T01/8-11_T01_DS_Project.docx
@@ -788,7 +788,13 @@
             </w:pPr>
             <w:r>
               <w:lastRenderedPageBreak/>
-              <w:t>Members name</w:t>
+              <w:t>Member</w:t>
+            </w:r>
+            <w:r>
+              <w:t>’</w:t>
+            </w:r>
+            <w:r>
+              <w:t>s name</w:t>
             </w:r>
           </w:p>
           <w:p/>
@@ -1128,6 +1134,7 @@
             <w:pPr>
               <w:pStyle w:val="Heading1"/>
               <w:jc w:val="center"/>
+              <w:outlineLvl w:val="0"/>
             </w:pPr>
             <w:r>
               <w:t>Abdelrahman Ezzat</w:t>
@@ -1142,6 +1149,7 @@
             <w:pPr>
               <w:pStyle w:val="Heading1"/>
               <w:jc w:val="center"/>
+              <w:outlineLvl w:val="0"/>
             </w:pPr>
             <w:r>
               <w:t>Omar Amin</w:t>
@@ -1214,6 +1222,30 @@
               <w:t>Modes of operation</w:t>
             </w:r>
           </w:p>
+          <w:p>
+            <w:pPr>
+              <w:pStyle w:val="ListParagraph"/>
+              <w:numPr>
+                <w:ilvl w:val="0"/>
+                <w:numId w:val="8"/>
+              </w:numPr>
+              <w:spacing w:after="160" w:line="259" w:lineRule="auto"/>
+            </w:pPr>
+            <w:r>
+              <w:t>Mov</w:t>
+            </w:r>
+            <w:r>
+              <w:t>e</w:t>
+            </w:r>
+            <w:r>
+              <w:t xml:space="preserve"> rovers to execution and checkup</w:t>
+            </w:r>
+          </w:p>
+          <w:p>
+            <w:pPr>
+              <w:ind w:left="360"/>
+            </w:pPr>
+          </w:p>
         </w:tc>
         <w:tc>
           <w:tcPr>
@@ -1271,6 +1303,19 @@
             </w:pPr>
             <w:r>
               <w:t>Modes of operation</w:t>
+            </w:r>
+          </w:p>
+          <w:p>
+            <w:pPr>
+              <w:pStyle w:val="ListParagraph"/>
+              <w:numPr>
+                <w:ilvl w:val="0"/>
+                <w:numId w:val="8"/>
+              </w:numPr>
+              <w:spacing w:after="160" w:line="259" w:lineRule="auto"/>
+            </w:pPr>
+            <w:r>
+              <w:t>Move rovers to Maintenance</w:t>
             </w:r>
           </w:p>
         </w:tc>
@@ -1287,6 +1332,7 @@
             <w:pPr>
               <w:pStyle w:val="Heading1"/>
               <w:jc w:val="center"/>
+              <w:outlineLvl w:val="0"/>
             </w:pPr>
             <w:r>
               <w:t>Amr Ahmed</w:t>
@@ -1301,6 +1347,7 @@
             <w:pPr>
               <w:pStyle w:val="Heading1"/>
               <w:jc w:val="center"/>
+              <w:outlineLvl w:val="0"/>
             </w:pPr>
             <w:r>
               <w:t>Yomna Osama</w:t>
@@ -1364,25 +1411,37 @@
               <w:t>Auto Promotion</w:t>
             </w:r>
           </w:p>
-          <w:p/>
           <w:p>
             <w:pPr>
               <w:pStyle w:val="ListParagraph"/>
-              <w:ind w:left="360"/>
+              <w:numPr>
+                <w:ilvl w:val="0"/>
+                <w:numId w:val="22"/>
+              </w:numPr>
             </w:pPr>
+            <w:r>
+              <w:t>Mov</w:t>
+            </w:r>
+            <w:r>
+              <w:t>e</w:t>
+            </w:r>
+            <w:r>
+              <w:t xml:space="preserve"> rovers to execution and checkup</w:t>
+            </w:r>
           </w:p>
           <w:p>
             <w:pPr>
               <w:pStyle w:val="ListParagraph"/>
-              <w:ind w:left="360"/>
+              <w:numPr>
+                <w:ilvl w:val="0"/>
+                <w:numId w:val="22"/>
+              </w:numPr>
             </w:pPr>
+            <w:r>
+              <w:t>Queue DS</w:t>
+            </w:r>
           </w:p>
-          <w:p>
-            <w:pPr>
-              <w:pStyle w:val="ListParagraph"/>
-              <w:ind w:left="360"/>
-            </w:pPr>
-          </w:p>
+          <w:p/>
           <w:p>
             <w:pPr>
               <w:pStyle w:val="ListParagraph"/>
@@ -1466,6 +1525,24 @@
               </w:numPr>
             </w:pPr>
             <w:r>
+              <w:t>Mov</w:t>
+            </w:r>
+            <w:r>
+              <w:t>e</w:t>
+            </w:r>
+            <w:r>
+              <w:t xml:space="preserve"> rovers to execution and checkup</w:t>
+            </w:r>
+          </w:p>
+          <w:p>
+            <w:pPr>
+              <w:pStyle w:val="ListParagraph"/>
+              <w:numPr>
+                <w:ilvl w:val="0"/>
+                <w:numId w:val="14"/>
+              </w:numPr>
+            </w:pPr>
+            <w:r>
               <w:t>Hashtable D</w:t>
             </w:r>
             <w:r>
@@ -1475,7 +1552,6 @@
         </w:tc>
       </w:tr>
     </w:tbl>
-    <w:p/>
     <w:p>
       <w:pPr>
         <w:pStyle w:val="Heading1"/>
@@ -1521,6 +1597,27 @@
           <w:szCs w:val="24"/>
         </w:rPr>
         <w:t>(Completed the project with all cancelled parts)</w:t>
+      </w:r>
+    </w:p>
+    <w:p>
+      <w:pPr>
+        <w:pStyle w:val="ListParagraph"/>
+        <w:numPr>
+          <w:ilvl w:val="0"/>
+          <w:numId w:val="17"/>
+        </w:numPr>
+        <w:spacing w:line="360" w:lineRule="auto"/>
+        <w:rPr>
+          <w:sz w:val="24"/>
+          <w:szCs w:val="24"/>
+        </w:rPr>
+      </w:pPr>
+      <w:r>
+        <w:rPr>
+          <w:sz w:val="24"/>
+          <w:szCs w:val="24"/>
+        </w:rPr>
+        <w:t>Completed missions in output file are sorted according to CD and if they have same CD they are ordered by ED</w:t>
       </w:r>
     </w:p>
     <w:p>
@@ -2299,6 +2396,119 @@
     </w:lvl>
   </w:abstractNum>
   <w:abstractNum w:abstractNumId="6" w15:restartNumberingAfterBreak="0">
+    <w:nsid w:val="240332E7"/>
+    <w:multiLevelType w:val="hybridMultilevel"/>
+    <w:tmpl w:val="1A7A00EE"/>
+    <w:lvl w:ilvl="0" w:tplc="04090001">
+      <w:start w:val="1"/>
+      <w:numFmt w:val="bullet"/>
+      <w:lvlText w:val=""/>
+      <w:lvlJc w:val="left"/>
+      <w:pPr>
+        <w:ind w:left="720" w:hanging="360"/>
+      </w:pPr>
+      <w:rPr>
+        <w:rFonts w:ascii="Symbol" w:hAnsi="Symbol" w:hint="default"/>
+      </w:rPr>
+    </w:lvl>
+    <w:lvl w:ilvl="1" w:tplc="04090003" w:tentative="1">
+      <w:start w:val="1"/>
+      <w:numFmt w:val="bullet"/>
+      <w:lvlText w:val="o"/>
+      <w:lvlJc w:val="left"/>
+      <w:pPr>
+        <w:ind w:left="1440" w:hanging="360"/>
+      </w:pPr>
+      <w:rPr>
+        <w:rFonts w:ascii="Courier New" w:hAnsi="Courier New" w:cs="Courier New" w:hint="default"/>
+      </w:rPr>
+    </w:lvl>
+    <w:lvl w:ilvl="2" w:tplc="04090005" w:tentative="1">
+      <w:start w:val="1"/>
+      <w:numFmt w:val="bullet"/>
+      <w:lvlText w:val=""/>
+      <w:lvlJc w:val="left"/>
+      <w:pPr>
+        <w:ind w:left="2160" w:hanging="360"/>
+      </w:pPr>
+      <w:rPr>
+        <w:rFonts w:ascii="Wingdings" w:hAnsi="Wingdings" w:hint="default"/>
+      </w:rPr>
+    </w:lvl>
+    <w:lvl w:ilvl="3" w:tplc="04090001" w:tentative="1">
+      <w:start w:val="1"/>
+      <w:numFmt w:val="bullet"/>
+      <w:lvlText w:val=""/>
+      <w:lvlJc w:val="left"/>
+      <w:pPr>
+        <w:ind w:left="2880" w:hanging="360"/>
+      </w:pPr>
+      <w:rPr>
+        <w:rFonts w:ascii="Symbol" w:hAnsi="Symbol" w:hint="default"/>
+      </w:rPr>
+    </w:lvl>
+    <w:lvl w:ilvl="4" w:tplc="04090003" w:tentative="1">
+      <w:start w:val="1"/>
+      <w:numFmt w:val="bullet"/>
+      <w:lvlText w:val="o"/>
+      <w:lvlJc w:val="left"/>
+      <w:pPr>
+        <w:ind w:left="3600" w:hanging="360"/>
+      </w:pPr>
+      <w:rPr>
+        <w:rFonts w:ascii="Courier New" w:hAnsi="Courier New" w:cs="Courier New" w:hint="default"/>
+      </w:rPr>
+    </w:lvl>
+    <w:lvl w:ilvl="5" w:tplc="04090005" w:tentative="1">
+      <w:start w:val="1"/>
+      <w:numFmt w:val="bullet"/>
+      <w:lvlText w:val=""/>
+      <w:lvlJc w:val="left"/>
+      <w:pPr>
+        <w:ind w:left="4320" w:hanging="360"/>
+      </w:pPr>
+      <w:rPr>
+        <w:rFonts w:ascii="Wingdings" w:hAnsi="Wingdings" w:hint="default"/>
+      </w:rPr>
+    </w:lvl>
+    <w:lvl w:ilvl="6" w:tplc="04090001" w:tentative="1">
+      <w:start w:val="1"/>
+      <w:numFmt w:val="bullet"/>
+      <w:lvlText w:val=""/>
+      <w:lvlJc w:val="left"/>
+      <w:pPr>
+        <w:ind w:left="5040" w:hanging="360"/>
+      </w:pPr>
+      <w:rPr>
+        <w:rFonts w:ascii="Symbol" w:hAnsi="Symbol" w:hint="default"/>
+      </w:rPr>
+    </w:lvl>
+    <w:lvl w:ilvl="7" w:tplc="04090003" w:tentative="1">
+      <w:start w:val="1"/>
+      <w:numFmt w:val="bullet"/>
+      <w:lvlText w:val="o"/>
+      <w:lvlJc w:val="left"/>
+      <w:pPr>
+        <w:ind w:left="5760" w:hanging="360"/>
+      </w:pPr>
+      <w:rPr>
+        <w:rFonts w:ascii="Courier New" w:hAnsi="Courier New" w:cs="Courier New" w:hint="default"/>
+      </w:rPr>
+    </w:lvl>
+    <w:lvl w:ilvl="8" w:tplc="04090005" w:tentative="1">
+      <w:start w:val="1"/>
+      <w:numFmt w:val="bullet"/>
+      <w:lvlText w:val=""/>
+      <w:lvlJc w:val="left"/>
+      <w:pPr>
+        <w:ind w:left="6480" w:hanging="360"/>
+      </w:pPr>
+      <w:rPr>
+        <w:rFonts w:ascii="Wingdings" w:hAnsi="Wingdings" w:hint="default"/>
+      </w:rPr>
+    </w:lvl>
+  </w:abstractNum>
+  <w:abstractNum w:abstractNumId="7" w15:restartNumberingAfterBreak="0">
     <w:nsid w:val="2CE03B77"/>
     <w:multiLevelType w:val="multilevel"/>
     <w:tmpl w:val="04090021"/>
@@ -2411,7 +2621,233 @@
       </w:rPr>
     </w:lvl>
   </w:abstractNum>
-  <w:abstractNum w:abstractNumId="7" w15:restartNumberingAfterBreak="0">
+  <w:abstractNum w:abstractNumId="8" w15:restartNumberingAfterBreak="0">
+    <w:nsid w:val="30F27778"/>
+    <w:multiLevelType w:val="hybridMultilevel"/>
+    <w:tmpl w:val="F7D2DBC0"/>
+    <w:lvl w:ilvl="0" w:tplc="04090001">
+      <w:start w:val="1"/>
+      <w:numFmt w:val="bullet"/>
+      <w:lvlText w:val=""/>
+      <w:lvlJc w:val="left"/>
+      <w:pPr>
+        <w:ind w:left="360" w:hanging="360"/>
+      </w:pPr>
+      <w:rPr>
+        <w:rFonts w:ascii="Symbol" w:hAnsi="Symbol" w:hint="default"/>
+      </w:rPr>
+    </w:lvl>
+    <w:lvl w:ilvl="1" w:tplc="04090003" w:tentative="1">
+      <w:start w:val="1"/>
+      <w:numFmt w:val="bullet"/>
+      <w:lvlText w:val="o"/>
+      <w:lvlJc w:val="left"/>
+      <w:pPr>
+        <w:ind w:left="1080" w:hanging="360"/>
+      </w:pPr>
+      <w:rPr>
+        <w:rFonts w:ascii="Courier New" w:hAnsi="Courier New" w:cs="Courier New" w:hint="default"/>
+      </w:rPr>
+    </w:lvl>
+    <w:lvl w:ilvl="2" w:tplc="04090005" w:tentative="1">
+      <w:start w:val="1"/>
+      <w:numFmt w:val="bullet"/>
+      <w:lvlText w:val=""/>
+      <w:lvlJc w:val="left"/>
+      <w:pPr>
+        <w:ind w:left="1800" w:hanging="360"/>
+      </w:pPr>
+      <w:rPr>
+        <w:rFonts w:ascii="Wingdings" w:hAnsi="Wingdings" w:hint="default"/>
+      </w:rPr>
+    </w:lvl>
+    <w:lvl w:ilvl="3" w:tplc="04090001" w:tentative="1">
+      <w:start w:val="1"/>
+      <w:numFmt w:val="bullet"/>
+      <w:lvlText w:val=""/>
+      <w:lvlJc w:val="left"/>
+      <w:pPr>
+        <w:ind w:left="2520" w:hanging="360"/>
+      </w:pPr>
+      <w:rPr>
+        <w:rFonts w:ascii="Symbol" w:hAnsi="Symbol" w:hint="default"/>
+      </w:rPr>
+    </w:lvl>
+    <w:lvl w:ilvl="4" w:tplc="04090003" w:tentative="1">
+      <w:start w:val="1"/>
+      <w:numFmt w:val="bullet"/>
+      <w:lvlText w:val="o"/>
+      <w:lvlJc w:val="left"/>
+      <w:pPr>
+        <w:ind w:left="3240" w:hanging="360"/>
+      </w:pPr>
+      <w:rPr>
+        <w:rFonts w:ascii="Courier New" w:hAnsi="Courier New" w:cs="Courier New" w:hint="default"/>
+      </w:rPr>
+    </w:lvl>
+    <w:lvl w:ilvl="5" w:tplc="04090005" w:tentative="1">
+      <w:start w:val="1"/>
+      <w:numFmt w:val="bullet"/>
+      <w:lvlText w:val=""/>
+      <w:lvlJc w:val="left"/>
+      <w:pPr>
+        <w:ind w:left="3960" w:hanging="360"/>
+      </w:pPr>
+      <w:rPr>
+        <w:rFonts w:ascii="Wingdings" w:hAnsi="Wingdings" w:hint="default"/>
+      </w:rPr>
+    </w:lvl>
+    <w:lvl w:ilvl="6" w:tplc="04090001" w:tentative="1">
+      <w:start w:val="1"/>
+      <w:numFmt w:val="bullet"/>
+      <w:lvlText w:val=""/>
+      <w:lvlJc w:val="left"/>
+      <w:pPr>
+        <w:ind w:left="4680" w:hanging="360"/>
+      </w:pPr>
+      <w:rPr>
+        <w:rFonts w:ascii="Symbol" w:hAnsi="Symbol" w:hint="default"/>
+      </w:rPr>
+    </w:lvl>
+    <w:lvl w:ilvl="7" w:tplc="04090003" w:tentative="1">
+      <w:start w:val="1"/>
+      <w:numFmt w:val="bullet"/>
+      <w:lvlText w:val="o"/>
+      <w:lvlJc w:val="left"/>
+      <w:pPr>
+        <w:ind w:left="5400" w:hanging="360"/>
+      </w:pPr>
+      <w:rPr>
+        <w:rFonts w:ascii="Courier New" w:hAnsi="Courier New" w:cs="Courier New" w:hint="default"/>
+      </w:rPr>
+    </w:lvl>
+    <w:lvl w:ilvl="8" w:tplc="04090005" w:tentative="1">
+      <w:start w:val="1"/>
+      <w:numFmt w:val="bullet"/>
+      <w:lvlText w:val=""/>
+      <w:lvlJc w:val="left"/>
+      <w:pPr>
+        <w:ind w:left="6120" w:hanging="360"/>
+      </w:pPr>
+      <w:rPr>
+        <w:rFonts w:ascii="Wingdings" w:hAnsi="Wingdings" w:hint="default"/>
+      </w:rPr>
+    </w:lvl>
+  </w:abstractNum>
+  <w:abstractNum w:abstractNumId="9" w15:restartNumberingAfterBreak="0">
+    <w:nsid w:val="31944545"/>
+    <w:multiLevelType w:val="hybridMultilevel"/>
+    <w:tmpl w:val="5488353C"/>
+    <w:lvl w:ilvl="0" w:tplc="04090001">
+      <w:start w:val="1"/>
+      <w:numFmt w:val="bullet"/>
+      <w:lvlText w:val=""/>
+      <w:lvlJc w:val="left"/>
+      <w:pPr>
+        <w:ind w:left="720" w:hanging="360"/>
+      </w:pPr>
+      <w:rPr>
+        <w:rFonts w:ascii="Symbol" w:hAnsi="Symbol" w:hint="default"/>
+      </w:rPr>
+    </w:lvl>
+    <w:lvl w:ilvl="1" w:tplc="04090003" w:tentative="1">
+      <w:start w:val="1"/>
+      <w:numFmt w:val="bullet"/>
+      <w:lvlText w:val="o"/>
+      <w:lvlJc w:val="left"/>
+      <w:pPr>
+        <w:ind w:left="1440" w:hanging="360"/>
+      </w:pPr>
+      <w:rPr>
+        <w:rFonts w:ascii="Courier New" w:hAnsi="Courier New" w:cs="Courier New" w:hint="default"/>
+      </w:rPr>
+    </w:lvl>
+    <w:lvl w:ilvl="2" w:tplc="04090005" w:tentative="1">
+      <w:start w:val="1"/>
+      <w:numFmt w:val="bullet"/>
+      <w:lvlText w:val=""/>
+      <w:lvlJc w:val="left"/>
+      <w:pPr>
+        <w:ind w:left="2160" w:hanging="360"/>
+      </w:pPr>
+      <w:rPr>
+        <w:rFonts w:ascii="Wingdings" w:hAnsi="Wingdings" w:hint="default"/>
+      </w:rPr>
+    </w:lvl>
+    <w:lvl w:ilvl="3" w:tplc="04090001" w:tentative="1">
+      <w:start w:val="1"/>
+      <w:numFmt w:val="bullet"/>
+      <w:lvlText w:val=""/>
+      <w:lvlJc w:val="left"/>
+      <w:pPr>
+        <w:ind w:left="2880" w:hanging="360"/>
+      </w:pPr>
+      <w:rPr>
+        <w:rFonts w:ascii="Symbol" w:hAnsi="Symbol" w:hint="default"/>
+      </w:rPr>
+    </w:lvl>
+    <w:lvl w:ilvl="4" w:tplc="04090003" w:tentative="1">
+      <w:start w:val="1"/>
+      <w:numFmt w:val="bullet"/>
+      <w:lvlText w:val="o"/>
+      <w:lvlJc w:val="left"/>
+      <w:pPr>
+        <w:ind w:left="3600" w:hanging="360"/>
+      </w:pPr>
+      <w:rPr>
+        <w:rFonts w:ascii="Courier New" w:hAnsi="Courier New" w:cs="Courier New" w:hint="default"/>
+      </w:rPr>
+    </w:lvl>
+    <w:lvl w:ilvl="5" w:tplc="04090005" w:tentative="1">
+      <w:start w:val="1"/>
+      <w:numFmt w:val="bullet"/>
+      <w:lvlText w:val=""/>
+      <w:lvlJc w:val="left"/>
+      <w:pPr>
+        <w:ind w:left="4320" w:hanging="360"/>
+      </w:pPr>
+      <w:rPr>
+        <w:rFonts w:ascii="Wingdings" w:hAnsi="Wingdings" w:hint="default"/>
+      </w:rPr>
+    </w:lvl>
+    <w:lvl w:ilvl="6" w:tplc="04090001" w:tentative="1">
+      <w:start w:val="1"/>
+      <w:numFmt w:val="bullet"/>
+      <w:lvlText w:val=""/>
+      <w:lvlJc w:val="left"/>
+      <w:pPr>
+        <w:ind w:left="5040" w:hanging="360"/>
+      </w:pPr>
+      <w:rPr>
+        <w:rFonts w:ascii="Symbol" w:hAnsi="Symbol" w:hint="default"/>
+      </w:rPr>
+    </w:lvl>
+    <w:lvl w:ilvl="7" w:tplc="04090003" w:tentative="1">
+      <w:start w:val="1"/>
+      <w:numFmt w:val="bullet"/>
+      <w:lvlText w:val="o"/>
+      <w:lvlJc w:val="left"/>
+      <w:pPr>
+        <w:ind w:left="5760" w:hanging="360"/>
+      </w:pPr>
+      <w:rPr>
+        <w:rFonts w:ascii="Courier New" w:hAnsi="Courier New" w:cs="Courier New" w:hint="default"/>
+      </w:rPr>
+    </w:lvl>
+    <w:lvl w:ilvl="8" w:tplc="04090005" w:tentative="1">
+      <w:start w:val="1"/>
+      <w:numFmt w:val="bullet"/>
+      <w:lvlText w:val=""/>
+      <w:lvlJc w:val="left"/>
+      <w:pPr>
+        <w:ind w:left="6480" w:hanging="360"/>
+      </w:pPr>
+      <w:rPr>
+        <w:rFonts w:ascii="Wingdings" w:hAnsi="Wingdings" w:hint="default"/>
+      </w:rPr>
+    </w:lvl>
+  </w:abstractNum>
+  <w:abstractNum w:abstractNumId="10" w15:restartNumberingAfterBreak="0">
     <w:nsid w:val="38571E96"/>
     <w:multiLevelType w:val="hybridMultilevel"/>
     <w:tmpl w:val="356CDD32"/>
@@ -2524,7 +2960,120 @@
       </w:rPr>
     </w:lvl>
   </w:abstractNum>
-  <w:abstractNum w:abstractNumId="8" w15:restartNumberingAfterBreak="0">
+  <w:abstractNum w:abstractNumId="11" w15:restartNumberingAfterBreak="0">
+    <w:nsid w:val="416A334E"/>
+    <w:multiLevelType w:val="hybridMultilevel"/>
+    <w:tmpl w:val="C3F8826E"/>
+    <w:lvl w:ilvl="0" w:tplc="04090001">
+      <w:start w:val="1"/>
+      <w:numFmt w:val="bullet"/>
+      <w:lvlText w:val=""/>
+      <w:lvlJc w:val="left"/>
+      <w:pPr>
+        <w:ind w:left="720" w:hanging="360"/>
+      </w:pPr>
+      <w:rPr>
+        <w:rFonts w:ascii="Symbol" w:hAnsi="Symbol" w:hint="default"/>
+      </w:rPr>
+    </w:lvl>
+    <w:lvl w:ilvl="1" w:tplc="04090003" w:tentative="1">
+      <w:start w:val="1"/>
+      <w:numFmt w:val="bullet"/>
+      <w:lvlText w:val="o"/>
+      <w:lvlJc w:val="left"/>
+      <w:pPr>
+        <w:ind w:left="1440" w:hanging="360"/>
+      </w:pPr>
+      <w:rPr>
+        <w:rFonts w:ascii="Courier New" w:hAnsi="Courier New" w:cs="Courier New" w:hint="default"/>
+      </w:rPr>
+    </w:lvl>
+    <w:lvl w:ilvl="2" w:tplc="04090005" w:tentative="1">
+      <w:start w:val="1"/>
+      <w:numFmt w:val="bullet"/>
+      <w:lvlText w:val=""/>
+      <w:lvlJc w:val="left"/>
+      <w:pPr>
+        <w:ind w:left="2160" w:hanging="360"/>
+      </w:pPr>
+      <w:rPr>
+        <w:rFonts w:ascii="Wingdings" w:hAnsi="Wingdings" w:hint="default"/>
+      </w:rPr>
+    </w:lvl>
+    <w:lvl w:ilvl="3" w:tplc="04090001" w:tentative="1">
+      <w:start w:val="1"/>
+      <w:numFmt w:val="bullet"/>
+      <w:lvlText w:val=""/>
+      <w:lvlJc w:val="left"/>
+      <w:pPr>
+        <w:ind w:left="2880" w:hanging="360"/>
+      </w:pPr>
+      <w:rPr>
+        <w:rFonts w:ascii="Symbol" w:hAnsi="Symbol" w:hint="default"/>
+      </w:rPr>
+    </w:lvl>
+    <w:lvl w:ilvl="4" w:tplc="04090003" w:tentative="1">
+      <w:start w:val="1"/>
+      <w:numFmt w:val="bullet"/>
+      <w:lvlText w:val="o"/>
+      <w:lvlJc w:val="left"/>
+      <w:pPr>
+        <w:ind w:left="3600" w:hanging="360"/>
+      </w:pPr>
+      <w:rPr>
+        <w:rFonts w:ascii="Courier New" w:hAnsi="Courier New" w:cs="Courier New" w:hint="default"/>
+      </w:rPr>
+    </w:lvl>
+    <w:lvl w:ilvl="5" w:tplc="04090005" w:tentative="1">
+      <w:start w:val="1"/>
+      <w:numFmt w:val="bullet"/>
+      <w:lvlText w:val=""/>
+      <w:lvlJc w:val="left"/>
+      <w:pPr>
+        <w:ind w:left="4320" w:hanging="360"/>
+      </w:pPr>
+      <w:rPr>
+        <w:rFonts w:ascii="Wingdings" w:hAnsi="Wingdings" w:hint="default"/>
+      </w:rPr>
+    </w:lvl>
+    <w:lvl w:ilvl="6" w:tplc="04090001" w:tentative="1">
+      <w:start w:val="1"/>
+      <w:numFmt w:val="bullet"/>
+      <w:lvlText w:val=""/>
+      <w:lvlJc w:val="left"/>
+      <w:pPr>
+        <w:ind w:left="5040" w:hanging="360"/>
+      </w:pPr>
+      <w:rPr>
+        <w:rFonts w:ascii="Symbol" w:hAnsi="Symbol" w:hint="default"/>
+      </w:rPr>
+    </w:lvl>
+    <w:lvl w:ilvl="7" w:tplc="04090003" w:tentative="1">
+      <w:start w:val="1"/>
+      <w:numFmt w:val="bullet"/>
+      <w:lvlText w:val="o"/>
+      <w:lvlJc w:val="left"/>
+      <w:pPr>
+        <w:ind w:left="5760" w:hanging="360"/>
+      </w:pPr>
+      <w:rPr>
+        <w:rFonts w:ascii="Courier New" w:hAnsi="Courier New" w:cs="Courier New" w:hint="default"/>
+      </w:rPr>
+    </w:lvl>
+    <w:lvl w:ilvl="8" w:tplc="04090005" w:tentative="1">
+      <w:start w:val="1"/>
+      <w:numFmt w:val="bullet"/>
+      <w:lvlText w:val=""/>
+      <w:lvlJc w:val="left"/>
+      <w:pPr>
+        <w:ind w:left="6480" w:hanging="360"/>
+      </w:pPr>
+      <w:rPr>
+        <w:rFonts w:ascii="Wingdings" w:hAnsi="Wingdings" w:hint="default"/>
+      </w:rPr>
+    </w:lvl>
+  </w:abstractNum>
+  <w:abstractNum w:abstractNumId="12" w15:restartNumberingAfterBreak="0">
     <w:nsid w:val="419F2461"/>
     <w:multiLevelType w:val="hybridMultilevel"/>
     <w:tmpl w:val="BB4E4A38"/>
@@ -2637,7 +3186,7 @@
       </w:rPr>
     </w:lvl>
   </w:abstractNum>
-  <w:abstractNum w:abstractNumId="9" w15:restartNumberingAfterBreak="0">
+  <w:abstractNum w:abstractNumId="13" w15:restartNumberingAfterBreak="0">
     <w:nsid w:val="42C667C9"/>
     <w:multiLevelType w:val="hybridMultilevel"/>
     <w:tmpl w:val="DC0C51FC"/>
@@ -2750,7 +3299,7 @@
       </w:rPr>
     </w:lvl>
   </w:abstractNum>
-  <w:abstractNum w:abstractNumId="10" w15:restartNumberingAfterBreak="0">
+  <w:abstractNum w:abstractNumId="14" w15:restartNumberingAfterBreak="0">
     <w:nsid w:val="53E54552"/>
     <w:multiLevelType w:val="hybridMultilevel"/>
     <w:tmpl w:val="49F483E8"/>
@@ -2863,7 +3412,7 @@
       </w:rPr>
     </w:lvl>
   </w:abstractNum>
-  <w:abstractNum w:abstractNumId="11" w15:restartNumberingAfterBreak="0">
+  <w:abstractNum w:abstractNumId="15" w15:restartNumberingAfterBreak="0">
     <w:nsid w:val="5AF2469F"/>
     <w:multiLevelType w:val="hybridMultilevel"/>
     <w:tmpl w:val="ED56BCA6"/>
@@ -2976,7 +3525,7 @@
       </w:rPr>
     </w:lvl>
   </w:abstractNum>
-  <w:abstractNum w:abstractNumId="12" w15:restartNumberingAfterBreak="0">
+  <w:abstractNum w:abstractNumId="16" w15:restartNumberingAfterBreak="0">
     <w:nsid w:val="6C0B1F9D"/>
     <w:multiLevelType w:val="multilevel"/>
     <w:tmpl w:val="D39EF384"/>
@@ -3089,7 +3638,7 @@
       </w:rPr>
     </w:lvl>
   </w:abstractNum>
-  <w:abstractNum w:abstractNumId="13" w15:restartNumberingAfterBreak="0">
+  <w:abstractNum w:abstractNumId="17" w15:restartNumberingAfterBreak="0">
     <w:nsid w:val="6CC10791"/>
     <w:multiLevelType w:val="multilevel"/>
     <w:tmpl w:val="088C47BE"/>
@@ -3202,7 +3751,7 @@
       </w:rPr>
     </w:lvl>
   </w:abstractNum>
-  <w:abstractNum w:abstractNumId="14" w15:restartNumberingAfterBreak="0">
+  <w:abstractNum w:abstractNumId="18" w15:restartNumberingAfterBreak="0">
     <w:nsid w:val="6F9E4E10"/>
     <w:multiLevelType w:val="hybridMultilevel"/>
     <w:tmpl w:val="005295AA"/>
@@ -3288,7 +3837,7 @@
       </w:pPr>
     </w:lvl>
   </w:abstractNum>
-  <w:abstractNum w:abstractNumId="15" w15:restartNumberingAfterBreak="0">
+  <w:abstractNum w:abstractNumId="19" w15:restartNumberingAfterBreak="0">
     <w:nsid w:val="70360ED2"/>
     <w:multiLevelType w:val="multilevel"/>
     <w:tmpl w:val="04090021"/>
@@ -3401,7 +3950,120 @@
       </w:rPr>
     </w:lvl>
   </w:abstractNum>
-  <w:abstractNum w:abstractNumId="16" w15:restartNumberingAfterBreak="0">
+  <w:abstractNum w:abstractNumId="20" w15:restartNumberingAfterBreak="0">
+    <w:nsid w:val="712A3968"/>
+    <w:multiLevelType w:val="hybridMultilevel"/>
+    <w:tmpl w:val="21808D66"/>
+    <w:lvl w:ilvl="0" w:tplc="04090001">
+      <w:start w:val="1"/>
+      <w:numFmt w:val="bullet"/>
+      <w:lvlText w:val=""/>
+      <w:lvlJc w:val="left"/>
+      <w:pPr>
+        <w:ind w:left="720" w:hanging="360"/>
+      </w:pPr>
+      <w:rPr>
+        <w:rFonts w:ascii="Symbol" w:hAnsi="Symbol" w:hint="default"/>
+      </w:rPr>
+    </w:lvl>
+    <w:lvl w:ilvl="1" w:tplc="04090003" w:tentative="1">
+      <w:start w:val="1"/>
+      <w:numFmt w:val="bullet"/>
+      <w:lvlText w:val="o"/>
+      <w:lvlJc w:val="left"/>
+      <w:pPr>
+        <w:ind w:left="1440" w:hanging="360"/>
+      </w:pPr>
+      <w:rPr>
+        <w:rFonts w:ascii="Courier New" w:hAnsi="Courier New" w:cs="Courier New" w:hint="default"/>
+      </w:rPr>
+    </w:lvl>
+    <w:lvl w:ilvl="2" w:tplc="04090005" w:tentative="1">
+      <w:start w:val="1"/>
+      <w:numFmt w:val="bullet"/>
+      <w:lvlText w:val=""/>
+      <w:lvlJc w:val="left"/>
+      <w:pPr>
+        <w:ind w:left="2160" w:hanging="360"/>
+      </w:pPr>
+      <w:rPr>
+        <w:rFonts w:ascii="Wingdings" w:hAnsi="Wingdings" w:hint="default"/>
+      </w:rPr>
+    </w:lvl>
+    <w:lvl w:ilvl="3" w:tplc="04090001" w:tentative="1">
+      <w:start w:val="1"/>
+      <w:numFmt w:val="bullet"/>
+      <w:lvlText w:val=""/>
+      <w:lvlJc w:val="left"/>
+      <w:pPr>
+        <w:ind w:left="2880" w:hanging="360"/>
+      </w:pPr>
+      <w:rPr>
+        <w:rFonts w:ascii="Symbol" w:hAnsi="Symbol" w:hint="default"/>
+      </w:rPr>
+    </w:lvl>
+    <w:lvl w:ilvl="4" w:tplc="04090003" w:tentative="1">
+      <w:start w:val="1"/>
+      <w:numFmt w:val="bullet"/>
+      <w:lvlText w:val="o"/>
+      <w:lvlJc w:val="left"/>
+      <w:pPr>
+        <w:ind w:left="3600" w:hanging="360"/>
+      </w:pPr>
+      <w:rPr>
+        <w:rFonts w:ascii="Courier New" w:hAnsi="Courier New" w:cs="Courier New" w:hint="default"/>
+      </w:rPr>
+    </w:lvl>
+    <w:lvl w:ilvl="5" w:tplc="04090005" w:tentative="1">
+      <w:start w:val="1"/>
+      <w:numFmt w:val="bullet"/>
+      <w:lvlText w:val=""/>
+      <w:lvlJc w:val="left"/>
+      <w:pPr>
+        <w:ind w:left="4320" w:hanging="360"/>
+      </w:pPr>
+      <w:rPr>
+        <w:rFonts w:ascii="Wingdings" w:hAnsi="Wingdings" w:hint="default"/>
+      </w:rPr>
+    </w:lvl>
+    <w:lvl w:ilvl="6" w:tplc="04090001" w:tentative="1">
+      <w:start w:val="1"/>
+      <w:numFmt w:val="bullet"/>
+      <w:lvlText w:val=""/>
+      <w:lvlJc w:val="left"/>
+      <w:pPr>
+        <w:ind w:left="5040" w:hanging="360"/>
+      </w:pPr>
+      <w:rPr>
+        <w:rFonts w:ascii="Symbol" w:hAnsi="Symbol" w:hint="default"/>
+      </w:rPr>
+    </w:lvl>
+    <w:lvl w:ilvl="7" w:tplc="04090003" w:tentative="1">
+      <w:start w:val="1"/>
+      <w:numFmt w:val="bullet"/>
+      <w:lvlText w:val="o"/>
+      <w:lvlJc w:val="left"/>
+      <w:pPr>
+        <w:ind w:left="5760" w:hanging="360"/>
+      </w:pPr>
+      <w:rPr>
+        <w:rFonts w:ascii="Courier New" w:hAnsi="Courier New" w:cs="Courier New" w:hint="default"/>
+      </w:rPr>
+    </w:lvl>
+    <w:lvl w:ilvl="8" w:tplc="04090005" w:tentative="1">
+      <w:start w:val="1"/>
+      <w:numFmt w:val="bullet"/>
+      <w:lvlText w:val=""/>
+      <w:lvlJc w:val="left"/>
+      <w:pPr>
+        <w:ind w:left="6480" w:hanging="360"/>
+      </w:pPr>
+      <w:rPr>
+        <w:rFonts w:ascii="Wingdings" w:hAnsi="Wingdings" w:hint="default"/>
+      </w:rPr>
+    </w:lvl>
+  </w:abstractNum>
+  <w:abstractNum w:abstractNumId="21" w15:restartNumberingAfterBreak="0">
     <w:nsid w:val="76DA5FCC"/>
     <w:multiLevelType w:val="hybridMultilevel"/>
     <w:tmpl w:val="373A35B4"/>
@@ -3515,7 +4177,7 @@
     </w:lvl>
   </w:abstractNum>
   <w:num w:numId="1">
-    <w:abstractNumId w:val="16"/>
+    <w:abstractNumId w:val="21"/>
   </w:num>
   <w:num w:numId="2">
     <w:abstractNumId w:val="2"/>
@@ -3524,28 +4186,28 @@
     <w:abstractNumId w:val="0"/>
   </w:num>
   <w:num w:numId="4">
+    <w:abstractNumId w:val="14"/>
+  </w:num>
+  <w:num w:numId="5">
     <w:abstractNumId w:val="10"/>
   </w:num>
-  <w:num w:numId="5">
+  <w:num w:numId="6">
+    <w:abstractNumId w:val="15"/>
+  </w:num>
+  <w:num w:numId="7">
+    <w:abstractNumId w:val="12"/>
+  </w:num>
+  <w:num w:numId="8">
+    <w:abstractNumId w:val="13"/>
+  </w:num>
+  <w:num w:numId="9">
     <w:abstractNumId w:val="7"/>
   </w:num>
-  <w:num w:numId="6">
-    <w:abstractNumId w:val="11"/>
-  </w:num>
-  <w:num w:numId="7">
-    <w:abstractNumId w:val="8"/>
-  </w:num>
-  <w:num w:numId="8">
-    <w:abstractNumId w:val="9"/>
-  </w:num>
-  <w:num w:numId="9">
-    <w:abstractNumId w:val="6"/>
-  </w:num>
   <w:num w:numId="10">
-    <w:abstractNumId w:val="13"/>
+    <w:abstractNumId w:val="17"/>
   </w:num>
   <w:num w:numId="11">
-    <w:abstractNumId w:val="15"/>
+    <w:abstractNumId w:val="19"/>
   </w:num>
   <w:num w:numId="12">
     <w:abstractNumId w:val="4"/>
@@ -3554,16 +4216,31 @@
     <w:abstractNumId w:val="1"/>
   </w:num>
   <w:num w:numId="14">
-    <w:abstractNumId w:val="12"/>
+    <w:abstractNumId w:val="16"/>
   </w:num>
   <w:num w:numId="15">
-    <w:abstractNumId w:val="14"/>
+    <w:abstractNumId w:val="18"/>
   </w:num>
   <w:num w:numId="16">
     <w:abstractNumId w:val="3"/>
   </w:num>
   <w:num w:numId="17">
     <w:abstractNumId w:val="5"/>
+  </w:num>
+  <w:num w:numId="18">
+    <w:abstractNumId w:val="9"/>
+  </w:num>
+  <w:num w:numId="19">
+    <w:abstractNumId w:val="20"/>
+  </w:num>
+  <w:num w:numId="20">
+    <w:abstractNumId w:val="6"/>
+  </w:num>
+  <w:num w:numId="21">
+    <w:abstractNumId w:val="11"/>
+  </w:num>
+  <w:num w:numId="22">
+    <w:abstractNumId w:val="8"/>
   </w:num>
 </w:numbering>
 </file>

</xml_diff>

<commit_message>
one last change in workload file insha'allah
</commit_message>
<xml_diff>
--- a/8-11_T01/8-11_T01_DS_Project.docx
+++ b/8-11_T01/8-11_T01_DS_Project.docx
@@ -1092,16 +1092,6 @@
     </w:tbl>
     <w:p>
       <w:pPr>
-        <w:rPr>
-          <w:rFonts w:asciiTheme="majorHAnsi" w:eastAsiaTheme="majorEastAsia" w:hAnsiTheme="majorHAnsi" w:cstheme="majorBidi"/>
-          <w:color w:val="2F5496" w:themeColor="accent1" w:themeShade="BF"/>
-          <w:sz w:val="32"/>
-          <w:szCs w:val="32"/>
-        </w:rPr>
-      </w:pPr>
-    </w:p>
-    <w:p>
-      <w:pPr>
         <w:pStyle w:val="Heading1"/>
       </w:pPr>
       <w:r>
@@ -1114,7 +1104,6 @@
         <w:t>oad:</w:t>
       </w:r>
     </w:p>
-    <w:p/>
     <w:tbl>
       <w:tblPr>
         <w:tblStyle w:val="TableGrid"/>
@@ -1356,6 +1345,9 @@
         </w:tc>
       </w:tr>
       <w:tr>
+        <w:trPr>
+          <w:trHeight w:val="2249"/>
+        </w:trPr>
         <w:tc>
           <w:tcPr>
             <w:tcW w:w="4675" w:type="dxa"/>
@@ -1441,7 +1433,6 @@
               <w:t>Queue DS</w:t>
             </w:r>
           </w:p>
-          <w:p/>
           <w:p>
             <w:pPr>
               <w:pStyle w:val="ListParagraph"/>
@@ -1618,6 +1609,27 @@
           <w:szCs w:val="24"/>
         </w:rPr>
         <w:t>Completed missions in output file are sorted according to CD and if they have same CD they are ordered by ED</w:t>
+      </w:r>
+    </w:p>
+    <w:p>
+      <w:pPr>
+        <w:pStyle w:val="ListParagraph"/>
+        <w:numPr>
+          <w:ilvl w:val="0"/>
+          <w:numId w:val="17"/>
+        </w:numPr>
+        <w:spacing w:line="360" w:lineRule="auto"/>
+        <w:rPr>
+          <w:sz w:val="24"/>
+          <w:szCs w:val="24"/>
+        </w:rPr>
+      </w:pPr>
+      <w:r>
+        <w:rPr>
+          <w:sz w:val="24"/>
+          <w:szCs w:val="24"/>
+        </w:rPr>
+        <w:t>Auto Promotion</w:t>
       </w:r>
     </w:p>
     <w:p>

</xml_diff>